<commit_message>
Bài tập chương 1
</commit_message>
<xml_diff>
--- a/BTLT/NhuQuynh_C1_Bai2.docx
+++ b/BTLT/NhuQuynh_C1_Bai2.docx
@@ -665,7 +665,7 @@
           <w:szCs w:val="36"/>
           <w:lang w:val="vi-VN"/>
         </w:rPr>
-        <w:t xml:space="preserve"> + 2. =&gt; O(n) = n</w:t>
+        <w:t xml:space="preserve"> + 2. =&gt; O(n</w:t>
       </w:r>
       <w:r>
         <w:rPr>
@@ -677,6 +677,15 @@
         </w:rPr>
         <w:t>2</w:t>
       </w:r>
+      <w:r>
+        <w:rPr>
+          <w:rFonts w:ascii="Times New Roman" w:hAnsi="Times New Roman" w:cs="Times New Roman"/>
+          <w:sz w:val="36"/>
+          <w:szCs w:val="36"/>
+          <w:lang w:val="vi-VN"/>
+        </w:rPr>
+        <w:t>)</w:t>
+      </w:r>
     </w:p>
     <w:p>
       <w:pPr>
@@ -715,6 +724,8 @@
         </w:rPr>
         <w:t xml:space="preserve"> + 2 phép so sánh</w:t>
       </w:r>
+      <w:bookmarkStart w:id="0" w:name="_GoBack"/>
+      <w:bookmarkEnd w:id="0"/>
     </w:p>
     <w:p>
       <w:pPr>
@@ -1014,10 +1025,7 @@
         <w:t xml:space="preserve"> mà (i = n) phép so sánh  nên có 2n phép so sánh tối đa.</w:t>
       </w:r>
     </w:p>
-    <w:p>
-      <w:bookmarkStart w:id="0" w:name="_GoBack"/>
-      <w:bookmarkEnd w:id="0"/>
-    </w:p>
+    <w:p/>
     <w:sectPr>
       <w:pgSz w:w="11906" w:h="16838" w:code="9"/>
       <w:pgMar w:top="1418" w:right="1418" w:bottom="1418" w:left="1418" w:header="720" w:footer="720" w:gutter="0"/>

</xml_diff>